<commit_message>
JS practice V2 & CR list
</commit_message>
<xml_diff>
--- a/CR紀錄表/CR紀錄表_陳瑜婕_JAVA_V1.docx
+++ b/CR紀錄表/CR紀錄表_陳瑜婕_JAVA_V1.docx
@@ -84,31 +84,15 @@
                 <w:sz w:val="26"/>
                 <w:szCs w:val="26"/>
               </w:rPr>
-              <w:t>23</w:t>
-            </w:r>
-            <w:r>
-              <w:rPr>
-                <w:rFonts w:ascii="微軟正黑體" w:eastAsia="微軟正黑體" w:hAnsi="微軟正黑體"/>
-                <w:sz w:val="26"/>
-                <w:szCs w:val="26"/>
-              </w:rPr>
-              <w:t>/</w:t>
-            </w:r>
-            <w:r>
-              <w:rPr>
-                <w:rFonts w:ascii="微軟正黑體" w:eastAsia="微軟正黑體" w:hAnsi="微軟正黑體" w:hint="eastAsia"/>
-                <w:sz w:val="26"/>
-                <w:szCs w:val="26"/>
-              </w:rPr>
-              <w:t>0</w:t>
-            </w:r>
-            <w:r>
-              <w:rPr>
-                <w:rFonts w:ascii="微軟正黑體" w:eastAsia="微軟正黑體" w:hAnsi="微軟正黑體" w:hint="eastAsia"/>
-                <w:sz w:val="26"/>
-                <w:szCs w:val="26"/>
-              </w:rPr>
-              <w:t>8/08</w:t>
+              <w:t>2</w:t>
+            </w:r>
+            <w:r>
+              <w:rPr>
+                <w:rFonts w:ascii="微軟正黑體" w:eastAsia="微軟正黑體" w:hAnsi="微軟正黑體" w:hint="eastAsia"/>
+                <w:sz w:val="26"/>
+                <w:szCs w:val="26"/>
+              </w:rPr>
+              <w:t>4/08/22</w:t>
             </w:r>
           </w:p>
         </w:tc>
@@ -229,7 +213,7 @@
               <w:snapToGrid w:val="0"/>
               <w:jc w:val="center"/>
               <w:rPr>
-                <w:rFonts w:ascii="微軟正黑體" w:eastAsia="微軟正黑體" w:hAnsi="微軟正黑體"/>
+                <w:rFonts w:ascii="微軟正黑體" w:eastAsia="微軟正黑體" w:hAnsi="微軟正黑體" w:hint="eastAsia"/>
                 <w:sz w:val="26"/>
                 <w:szCs w:val="26"/>
               </w:rPr>
@@ -248,7 +232,15 @@
                 <w:sz w:val="26"/>
                 <w:szCs w:val="26"/>
               </w:rPr>
-              <w:t>4/08/08</w:t>
+              <w:t>4/08/</w:t>
+            </w:r>
+            <w:r>
+              <w:rPr>
+                <w:rFonts w:ascii="微軟正黑體" w:eastAsia="微軟正黑體" w:hAnsi="微軟正黑體" w:hint="eastAsia"/>
+                <w:sz w:val="26"/>
+                <w:szCs w:val="26"/>
+              </w:rPr>
+              <w:t>22</w:t>
             </w:r>
           </w:p>
         </w:tc>
@@ -265,18 +257,18 @@
               <w:snapToGrid w:val="0"/>
               <w:jc w:val="center"/>
               <w:rPr>
-                <w:rFonts w:ascii="微軟正黑體" w:eastAsia="微軟正黑體" w:hAnsi="微軟正黑體"/>
-                <w:sz w:val="26"/>
-                <w:szCs w:val="26"/>
-              </w:rPr>
-            </w:pPr>
-            <w:r>
-              <w:rPr>
-                <w:rFonts w:ascii="微軟正黑體" w:eastAsia="微軟正黑體" w:hAnsi="微軟正黑體" w:hint="eastAsia"/>
-                <w:sz w:val="26"/>
-                <w:szCs w:val="26"/>
-              </w:rPr>
-              <w:t>吳恬安</w:t>
+                <w:rFonts w:ascii="微軟正黑體" w:eastAsia="微軟正黑體" w:hAnsi="微軟正黑體" w:hint="eastAsia"/>
+                <w:sz w:val="26"/>
+                <w:szCs w:val="26"/>
+              </w:rPr>
+            </w:pPr>
+            <w:r>
+              <w:rPr>
+                <w:rFonts w:ascii="微軟正黑體" w:eastAsia="微軟正黑體" w:hAnsi="微軟正黑體" w:hint="eastAsia"/>
+                <w:sz w:val="26"/>
+                <w:szCs w:val="26"/>
+              </w:rPr>
+              <w:t>劉禹岑</w:t>
             </w:r>
           </w:p>
         </w:tc>
@@ -370,23 +362,15 @@
                 <w:sz w:val="26"/>
                 <w:szCs w:val="26"/>
               </w:rPr>
-              <w:t>依照題目要求，</w:t>
-            </w:r>
-            <w:r>
-              <w:rPr>
-                <w:rFonts w:ascii="微軟正黑體" w:eastAsia="微軟正黑體" w:hAnsi="微軟正黑體" w:hint="eastAsia"/>
-                <w:sz w:val="26"/>
-                <w:szCs w:val="26"/>
-              </w:rPr>
-              <w:t>乘積</w:t>
-            </w:r>
-            <w:r>
-              <w:rPr>
-                <w:rFonts w:ascii="微軟正黑體" w:eastAsia="微軟正黑體" w:hAnsi="微軟正黑體" w:hint="eastAsia"/>
-                <w:sz w:val="26"/>
-                <w:szCs w:val="26"/>
-              </w:rPr>
-              <w:t>的個位數要對齊</w:t>
+              <w:t>移除</w:t>
+            </w:r>
+            <w:r>
+              <w:rPr>
+                <w:rFonts w:ascii="微軟正黑體" w:eastAsia="微軟正黑體" w:hAnsi="微軟正黑體" w:hint="eastAsia"/>
+                <w:sz w:val="26"/>
+                <w:szCs w:val="26"/>
+              </w:rPr>
+              <w:t>無用的程式碼</w:t>
             </w:r>
           </w:p>
         </w:tc>
@@ -438,10 +422,10 @@
                 <w:szCs w:val="26"/>
               </w:rPr>
               <w:drawing>
-                <wp:inline distT="0" distB="0" distL="0" distR="0" wp14:anchorId="3CE97C9E" wp14:editId="29AD311F">
-                  <wp:extent cx="6162675" cy="3127597"/>
+                <wp:inline distT="0" distB="0" distL="0" distR="0" wp14:anchorId="711BB9EF" wp14:editId="4AB7073F">
+                  <wp:extent cx="2524125" cy="3108064"/>
                   <wp:effectExtent l="0" t="0" r="0" b="0"/>
-                  <wp:docPr id="991177449" name="圖片 1"/>
+                  <wp:docPr id="1788201466" name="圖片 1"/>
                   <wp:cNvGraphicFramePr>
                     <a:graphicFrameLocks xmlns:a="http://schemas.openxmlformats.org/drawingml/2006/main" noChangeAspect="1"/>
                   </wp:cNvGraphicFramePr>
@@ -449,7 +433,7 @@
                     <a:graphicData uri="http://schemas.openxmlformats.org/drawingml/2006/picture">
                       <pic:pic xmlns:pic="http://schemas.openxmlformats.org/drawingml/2006/picture">
                         <pic:nvPicPr>
-                          <pic:cNvPr id="991177449" name=""/>
+                          <pic:cNvPr id="1788201466" name=""/>
                           <pic:cNvPicPr/>
                         </pic:nvPicPr>
                         <pic:blipFill>
@@ -461,7 +445,7 @@
                         <pic:spPr>
                           <a:xfrm>
                             <a:off x="0" y="0"/>
-                            <a:ext cx="6181722" cy="3137264"/>
+                            <a:ext cx="2526657" cy="3111181"/>
                           </a:xfrm>
                           <a:prstGeom prst="rect">
                             <a:avLst/>
@@ -509,26 +493,14 @@
             </w:r>
             <w:r>
               <w:rPr>
-                <w:rFonts w:ascii="微軟正黑體" w:eastAsia="微軟正黑體" w:hAnsi="微軟正黑體" w:hint="eastAsia"/>
-                <w:noProof/>
-                <w:color w:val="FFFFFF" w:themeColor="background1"/>
-                <w:sz w:val="26"/>
-                <w:szCs w:val="26"/>
-              </w:rPr>
-              <w:t xml:space="preserve"> 採用if-else去區分格式，若乘積非兩位數，前方再加一個空格</w:t>
-            </w:r>
-          </w:p>
-          <w:p>
-            <w:pPr>
-              <w:snapToGrid w:val="0"/>
-              <w:rPr>
-                <w:rFonts w:ascii="微軟正黑體" w:eastAsia="微軟正黑體" w:hAnsi="微軟正黑體"/>
-                <w:noProof/>
-                <w:color w:val="FFFFFF" w:themeColor="background1"/>
-                <w:sz w:val="26"/>
-                <w:szCs w:val="26"/>
-              </w:rPr>
-            </w:pPr>
+                <w:rFonts w:ascii="微軟正黑體" w:eastAsia="微軟正黑體" w:hAnsi="微軟正黑體"/>
+                <w:noProof/>
+                <w:color w:val="FFFFFF" w:themeColor="background1"/>
+                <w:sz w:val="26"/>
+                <w:szCs w:val="26"/>
+              </w:rPr>
+              <w:br/>
+            </w:r>
             <w:r>
               <w:rPr>
                 <w:rFonts w:ascii="微軟正黑體" w:eastAsia="微軟正黑體" w:hAnsi="微軟正黑體"/>
@@ -538,10 +510,10 @@
                 <w:szCs w:val="26"/>
               </w:rPr>
               <w:drawing>
-                <wp:inline distT="0" distB="0" distL="0" distR="0" wp14:anchorId="08E40050" wp14:editId="547EC90A">
-                  <wp:extent cx="7033801" cy="2907665"/>
-                  <wp:effectExtent l="0" t="0" r="0" b="6985"/>
-                  <wp:docPr id="1758299795" name="圖片 1"/>
+                <wp:inline distT="0" distB="0" distL="0" distR="0" wp14:anchorId="401CEE47" wp14:editId="64BCB697">
+                  <wp:extent cx="3132318" cy="3952875"/>
+                  <wp:effectExtent l="0" t="0" r="0" b="0"/>
+                  <wp:docPr id="2031973833" name="圖片 1"/>
                   <wp:cNvGraphicFramePr>
                     <a:graphicFrameLocks xmlns:a="http://schemas.openxmlformats.org/drawingml/2006/main" noChangeAspect="1"/>
                   </wp:cNvGraphicFramePr>
@@ -549,7 +521,7 @@
                     <a:graphicData uri="http://schemas.openxmlformats.org/drawingml/2006/picture">
                       <pic:pic xmlns:pic="http://schemas.openxmlformats.org/drawingml/2006/picture">
                         <pic:nvPicPr>
-                          <pic:cNvPr id="1758299795" name=""/>
+                          <pic:cNvPr id="2031973833" name=""/>
                           <pic:cNvPicPr/>
                         </pic:nvPicPr>
                         <pic:blipFill>
@@ -561,7 +533,7 @@
                         <pic:spPr>
                           <a:xfrm>
                             <a:off x="0" y="0"/>
-                            <a:ext cx="7039571" cy="2910050"/>
+                            <a:ext cx="3138440" cy="3960601"/>
                           </a:xfrm>
                           <a:prstGeom prst="rect">
                             <a:avLst/>
@@ -574,6 +546,18 @@
               </w:drawing>
             </w:r>
           </w:p>
+          <w:p>
+            <w:pPr>
+              <w:snapToGrid w:val="0"/>
+              <w:rPr>
+                <w:rFonts w:ascii="微軟正黑體" w:eastAsia="微軟正黑體" w:hAnsi="微軟正黑體" w:hint="eastAsia"/>
+                <w:noProof/>
+                <w:color w:val="FFFFFF" w:themeColor="background1"/>
+                <w:sz w:val="26"/>
+                <w:szCs w:val="26"/>
+              </w:rPr>
+            </w:pPr>
+          </w:p>
         </w:tc>
       </w:tr>
       <w:tr>
@@ -708,155 +692,17 @@
                 <w:sz w:val="26"/>
                 <w:szCs w:val="26"/>
               </w:rPr>
-              <w:t>格式問題</w:t>
-            </w:r>
-            <w:r>
-              <w:rPr>
-                <w:rFonts w:ascii="微軟正黑體" w:eastAsia="微軟正黑體" w:hAnsi="微軟正黑體"/>
-                <w:noProof/>
-                <w:sz w:val="26"/>
-                <w:szCs w:val="26"/>
-              </w:rPr>
-              <w:br/>
-            </w:r>
-            <w:r>
-              <w:rPr>
-                <w:rFonts w:ascii="微軟正黑體" w:eastAsia="微軟正黑體" w:hAnsi="微軟正黑體" w:hint="eastAsia"/>
-                <w:noProof/>
-                <w:sz w:val="26"/>
-                <w:szCs w:val="26"/>
-              </w:rPr>
-              <w:t>- 排版格式化</w:t>
-            </w:r>
-          </w:p>
-          <w:p>
-            <w:pPr>
-              <w:pStyle w:val="a4"/>
-              <w:snapToGrid w:val="0"/>
-              <w:ind w:leftChars="0" w:left="360"/>
-              <w:rPr>
-                <w:rFonts w:ascii="微軟正黑體" w:eastAsia="微軟正黑體" w:hAnsi="微軟正黑體"/>
-                <w:noProof/>
-                <w:sz w:val="26"/>
-                <w:szCs w:val="26"/>
-              </w:rPr>
-            </w:pPr>
-            <w:r>
-              <w:rPr>
-                <w:rFonts w:ascii="微軟正黑體" w:eastAsia="微軟正黑體" w:hAnsi="微軟正黑體" w:hint="eastAsia"/>
-                <w:noProof/>
-                <w:sz w:val="26"/>
-                <w:szCs w:val="26"/>
-              </w:rPr>
-              <w:t>-</w:t>
-            </w:r>
-            <w:r>
-              <w:rPr>
-                <w:rFonts w:ascii="微軟正黑體" w:eastAsia="微軟正黑體" w:hAnsi="微軟正黑體" w:hint="eastAsia"/>
-                <w:noProof/>
-                <w:sz w:val="26"/>
-                <w:szCs w:val="26"/>
-              </w:rPr>
-              <w:t>#10&amp;#11可以合併</w:t>
-            </w:r>
-            <w:r>
-              <w:rPr>
-                <w:rFonts w:ascii="微軟正黑體" w:eastAsia="微軟正黑體" w:hAnsi="微軟正黑體"/>
-                <w:noProof/>
-                <w:sz w:val="26"/>
-                <w:szCs w:val="26"/>
-              </w:rPr>
-              <w:br/>
-            </w:r>
-            <w:r>
-              <w:rPr>
-                <w:rFonts w:ascii="微軟正黑體" w:eastAsia="微軟正黑體" w:hAnsi="微軟正黑體" w:hint="eastAsia"/>
-                <w:noProof/>
-                <w:sz w:val="26"/>
-                <w:szCs w:val="26"/>
-              </w:rPr>
-              <w:t xml:space="preserve">- </w:t>
-            </w:r>
-            <w:r>
-              <w:rPr>
-                <w:rFonts w:ascii="微軟正黑體" w:eastAsia="微軟正黑體" w:hAnsi="微軟正黑體" w:hint="eastAsia"/>
-                <w:noProof/>
-                <w:sz w:val="26"/>
-                <w:szCs w:val="26"/>
-              </w:rPr>
-              <w:t>超過三個字串串接要採用StringBuilder</w:t>
-            </w:r>
-          </w:p>
-          <w:p>
-            <w:pPr>
-              <w:pStyle w:val="a4"/>
-              <w:snapToGrid w:val="0"/>
-              <w:ind w:leftChars="0" w:left="360"/>
-              <w:rPr>
-                <w:rFonts w:ascii="微軟正黑體" w:eastAsia="微軟正黑體" w:hAnsi="微軟正黑體"/>
-                <w:noProof/>
-                <w:sz w:val="26"/>
-                <w:szCs w:val="26"/>
-              </w:rPr>
-            </w:pPr>
-            <w:r>
-              <w:rPr>
-                <w:rFonts w:ascii="微軟正黑體" w:eastAsia="微軟正黑體" w:hAnsi="微軟正黑體" w:hint="eastAsia"/>
-                <w:noProof/>
-                <w:sz w:val="26"/>
-                <w:szCs w:val="26"/>
-              </w:rPr>
-              <w:t>- 字元優先採用</w:t>
-            </w:r>
-            <w:r>
-              <w:rPr>
-                <w:rFonts w:ascii="微軟正黑體" w:eastAsia="微軟正黑體" w:hAnsi="微軟正黑體"/>
-                <w:noProof/>
-                <w:sz w:val="26"/>
-                <w:szCs w:val="26"/>
-              </w:rPr>
-              <w:t>’’</w:t>
-            </w:r>
-            <w:r>
-              <w:rPr>
-                <w:rFonts w:ascii="微軟正黑體" w:eastAsia="微軟正黑體" w:hAnsi="微軟正黑體" w:hint="eastAsia"/>
-                <w:noProof/>
-                <w:sz w:val="26"/>
-                <w:szCs w:val="26"/>
-              </w:rPr>
-              <w:t>單引號，字串才是採用</w:t>
-            </w:r>
-            <w:r>
-              <w:rPr>
-                <w:rFonts w:ascii="微軟正黑體" w:eastAsia="微軟正黑體" w:hAnsi="微軟正黑體"/>
-                <w:noProof/>
-                <w:sz w:val="26"/>
-                <w:szCs w:val="26"/>
-              </w:rPr>
-              <w:t>””</w:t>
-            </w:r>
-            <w:r>
-              <w:rPr>
-                <w:rFonts w:ascii="微軟正黑體" w:eastAsia="微軟正黑體" w:hAnsi="微軟正黑體" w:hint="eastAsia"/>
-                <w:noProof/>
-                <w:sz w:val="26"/>
-                <w:szCs w:val="26"/>
-              </w:rPr>
-              <w:t>雙引號</w:t>
-            </w:r>
-          </w:p>
-          <w:p>
-            <w:pPr>
-              <w:pStyle w:val="a4"/>
-              <w:snapToGrid w:val="0"/>
-              <w:ind w:leftChars="0" w:left="360"/>
-              <w:rPr>
-                <w:rFonts w:ascii="微軟正黑體" w:eastAsia="微軟正黑體" w:hAnsi="微軟正黑體"/>
-                <w:noProof/>
-                <w:sz w:val="26"/>
-                <w:szCs w:val="26"/>
-              </w:rPr>
-            </w:pPr>
+              <w:t>Key輸入加入空白格檢核 &amp; 更新輸出的值</w:t>
+            </w:r>
+            <w:r>
+              <w:rPr>
+                <w:rFonts w:ascii="微軟正黑體" w:eastAsia="微軟正黑體" w:hAnsi="微軟正黑體" w:hint="eastAsia"/>
+                <w:noProof/>
+                <w:sz w:val="26"/>
+                <w:szCs w:val="26"/>
+              </w:rPr>
+              <w:t>格式</w:t>
+            </w:r>
           </w:p>
         </w:tc>
         <w:tc>
@@ -907,10 +753,10 @@
                 <w:szCs w:val="26"/>
               </w:rPr>
               <w:drawing>
-                <wp:inline distT="0" distB="0" distL="0" distR="0" wp14:anchorId="4E09A93F" wp14:editId="63AEC035">
-                  <wp:extent cx="5033642" cy="2554605"/>
-                  <wp:effectExtent l="0" t="0" r="0" b="0"/>
-                  <wp:docPr id="1056494658" name="圖片 1"/>
+                <wp:inline distT="0" distB="0" distL="0" distR="0" wp14:anchorId="4A1A01DD" wp14:editId="62A3C114">
+                  <wp:extent cx="4496680" cy="4182066"/>
+                  <wp:effectExtent l="0" t="0" r="0" b="9525"/>
+                  <wp:docPr id="757144732" name="圖片 1"/>
                   <wp:cNvGraphicFramePr>
                     <a:graphicFrameLocks xmlns:a="http://schemas.openxmlformats.org/drawingml/2006/main" noChangeAspect="1"/>
                   </wp:cNvGraphicFramePr>
@@ -918,97 +764,7 @@
                     <a:graphicData uri="http://schemas.openxmlformats.org/drawingml/2006/picture">
                       <pic:pic xmlns:pic="http://schemas.openxmlformats.org/drawingml/2006/picture">
                         <pic:nvPicPr>
-                          <pic:cNvPr id="991177449" name=""/>
-                          <pic:cNvPicPr/>
-                        </pic:nvPicPr>
-                        <pic:blipFill>
-                          <a:blip r:embed="rId8"/>
-                          <a:stretch>
-                            <a:fillRect/>
-                          </a:stretch>
-                        </pic:blipFill>
-                        <pic:spPr>
-                          <a:xfrm>
-                            <a:off x="0" y="0"/>
-                            <a:ext cx="5040778" cy="2558227"/>
-                          </a:xfrm>
-                          <a:prstGeom prst="rect">
-                            <a:avLst/>
-                          </a:prstGeom>
-                        </pic:spPr>
-                      </pic:pic>
-                    </a:graphicData>
-                  </a:graphic>
-                </wp:inline>
-              </w:drawing>
-            </w:r>
-          </w:p>
-          <w:p>
-            <w:pPr>
-              <w:snapToGrid w:val="0"/>
-              <w:rPr>
-                <w:rFonts w:ascii="微軟正黑體" w:eastAsia="微軟正黑體" w:hAnsi="微軟正黑體"/>
-                <w:noProof/>
-                <w:color w:val="FFFFFF" w:themeColor="background1"/>
-                <w:sz w:val="26"/>
-                <w:szCs w:val="26"/>
-              </w:rPr>
-            </w:pPr>
-          </w:p>
-          <w:p>
-            <w:pPr>
-              <w:snapToGrid w:val="0"/>
-              <w:rPr>
-                <w:rFonts w:ascii="微軟正黑體" w:eastAsia="微軟正黑體" w:hAnsi="微軟正黑體"/>
-                <w:noProof/>
-                <w:color w:val="FFFFFF" w:themeColor="background1"/>
-                <w:sz w:val="26"/>
-                <w:szCs w:val="26"/>
-              </w:rPr>
-            </w:pPr>
-            <w:r>
-              <w:rPr>
-                <w:rFonts w:ascii="微軟正黑體" w:eastAsia="微軟正黑體" w:hAnsi="微軟正黑體" w:hint="eastAsia"/>
-                <w:noProof/>
-                <w:color w:val="FFFFFF" w:themeColor="background1"/>
-                <w:sz w:val="26"/>
-                <w:szCs w:val="26"/>
-              </w:rPr>
-              <w:t>修改後：</w:t>
-            </w:r>
-          </w:p>
-          <w:p>
-            <w:pPr>
-              <w:snapToGrid w:val="0"/>
-              <w:rPr>
-                <w:rFonts w:ascii="微軟正黑體" w:eastAsia="微軟正黑體" w:hAnsi="微軟正黑體"/>
-                <w:noProof/>
-                <w:color w:val="FFFFFF" w:themeColor="background1"/>
-                <w:sz w:val="26"/>
-                <w:szCs w:val="26"/>
-              </w:rPr>
-            </w:pPr>
-            <w:r>
-              <w:rPr>
-                <w:rFonts w:ascii="微軟正黑體" w:eastAsia="微軟正黑體" w:hAnsi="微軟正黑體"/>
-                <w:noProof/>
-                <w:color w:val="FFFFFF" w:themeColor="background1"/>
-                <w:sz w:val="26"/>
-                <w:szCs w:val="26"/>
-              </w:rPr>
-              <w:drawing>
-                <wp:inline distT="0" distB="0" distL="0" distR="0" wp14:anchorId="4FBA9B7D" wp14:editId="0E7426AB">
-                  <wp:extent cx="6477570" cy="3047365"/>
-                  <wp:effectExtent l="0" t="0" r="0" b="635"/>
-                  <wp:docPr id="258372955" name="圖片 1"/>
-                  <wp:cNvGraphicFramePr>
-                    <a:graphicFrameLocks xmlns:a="http://schemas.openxmlformats.org/drawingml/2006/main" noChangeAspect="1"/>
-                  </wp:cNvGraphicFramePr>
-                  <a:graphic xmlns:a="http://schemas.openxmlformats.org/drawingml/2006/main">
-                    <a:graphicData uri="http://schemas.openxmlformats.org/drawingml/2006/picture">
-                      <pic:pic xmlns:pic="http://schemas.openxmlformats.org/drawingml/2006/picture">
-                        <pic:nvPicPr>
-                          <pic:cNvPr id="258372955" name=""/>
+                          <pic:cNvPr id="757144732" name=""/>
                           <pic:cNvPicPr/>
                         </pic:nvPicPr>
                         <pic:blipFill>
@@ -1020,7 +776,7 @@
                         <pic:spPr>
                           <a:xfrm>
                             <a:off x="0" y="0"/>
-                            <a:ext cx="6479742" cy="3048387"/>
+                            <a:ext cx="4506163" cy="4190885"/>
                           </a:xfrm>
                           <a:prstGeom prst="rect">
                             <a:avLst/>
@@ -1032,6 +788,118 @@
                 </wp:inline>
               </w:drawing>
             </w:r>
+          </w:p>
+          <w:p>
+            <w:pPr>
+              <w:snapToGrid w:val="0"/>
+              <w:rPr>
+                <w:rFonts w:ascii="微軟正黑體" w:eastAsia="微軟正黑體" w:hAnsi="微軟正黑體"/>
+                <w:noProof/>
+                <w:color w:val="FFFFFF" w:themeColor="background1"/>
+                <w:sz w:val="26"/>
+                <w:szCs w:val="26"/>
+              </w:rPr>
+            </w:pPr>
+          </w:p>
+          <w:p>
+            <w:pPr>
+              <w:snapToGrid w:val="0"/>
+              <w:rPr>
+                <w:rFonts w:ascii="微軟正黑體" w:eastAsia="微軟正黑體" w:hAnsi="微軟正黑體" w:hint="eastAsia"/>
+                <w:noProof/>
+                <w:color w:val="FFFFFF" w:themeColor="background1"/>
+                <w:sz w:val="26"/>
+                <w:szCs w:val="26"/>
+              </w:rPr>
+            </w:pPr>
+            <w:r>
+              <w:rPr>
+                <w:rFonts w:ascii="微軟正黑體" w:eastAsia="微軟正黑體" w:hAnsi="微軟正黑體" w:hint="eastAsia"/>
+                <w:noProof/>
+                <w:color w:val="FFFFFF" w:themeColor="background1"/>
+                <w:sz w:val="26"/>
+                <w:szCs w:val="26"/>
+              </w:rPr>
+              <w:t>修改後：</w:t>
+            </w:r>
+            <w:r>
+              <w:rPr>
+                <w:rFonts w:ascii="微軟正黑體" w:eastAsia="微軟正黑體" w:hAnsi="微軟正黑體" w:hint="eastAsia"/>
+                <w:noProof/>
+                <w:color w:val="FFFFFF" w:themeColor="background1"/>
+                <w:sz w:val="26"/>
+                <w:szCs w:val="26"/>
+              </w:rPr>
+              <w:t>採用`${}` 去替代變數</w:t>
+            </w:r>
+          </w:p>
+          <w:p>
+            <w:pPr>
+              <w:snapToGrid w:val="0"/>
+              <w:rPr>
+                <w:rFonts w:ascii="微軟正黑體" w:eastAsia="微軟正黑體" w:hAnsi="微軟正黑體"/>
+                <w:noProof/>
+                <w:color w:val="FFFFFF" w:themeColor="background1"/>
+                <w:sz w:val="26"/>
+                <w:szCs w:val="26"/>
+              </w:rPr>
+            </w:pPr>
+            <w:r>
+              <w:rPr>
+                <w:rFonts w:ascii="微軟正黑體" w:eastAsia="微軟正黑體" w:hAnsi="微軟正黑體"/>
+                <w:noProof/>
+                <w:color w:val="FFFFFF" w:themeColor="background1"/>
+                <w:sz w:val="26"/>
+                <w:szCs w:val="26"/>
+              </w:rPr>
+              <w:drawing>
+                <wp:inline distT="0" distB="0" distL="0" distR="0" wp14:anchorId="130FE12E" wp14:editId="0D531625">
+                  <wp:extent cx="4436479" cy="4324970"/>
+                  <wp:effectExtent l="0" t="0" r="2540" b="0"/>
+                  <wp:docPr id="1423808693" name="圖片 1"/>
+                  <wp:cNvGraphicFramePr>
+                    <a:graphicFrameLocks xmlns:a="http://schemas.openxmlformats.org/drawingml/2006/main" noChangeAspect="1"/>
+                  </wp:cNvGraphicFramePr>
+                  <a:graphic xmlns:a="http://schemas.openxmlformats.org/drawingml/2006/main">
+                    <a:graphicData uri="http://schemas.openxmlformats.org/drawingml/2006/picture">
+                      <pic:pic xmlns:pic="http://schemas.openxmlformats.org/drawingml/2006/picture">
+                        <pic:nvPicPr>
+                          <pic:cNvPr id="1423808693" name=""/>
+                          <pic:cNvPicPr/>
+                        </pic:nvPicPr>
+                        <pic:blipFill>
+                          <a:blip r:embed="rId11"/>
+                          <a:stretch>
+                            <a:fillRect/>
+                          </a:stretch>
+                        </pic:blipFill>
+                        <pic:spPr>
+                          <a:xfrm>
+                            <a:off x="0" y="0"/>
+                            <a:ext cx="4443123" cy="4331447"/>
+                          </a:xfrm>
+                          <a:prstGeom prst="rect">
+                            <a:avLst/>
+                          </a:prstGeom>
+                        </pic:spPr>
+                      </pic:pic>
+                    </a:graphicData>
+                  </a:graphic>
+                </wp:inline>
+              </w:drawing>
+            </w:r>
+          </w:p>
+          <w:p>
+            <w:pPr>
+              <w:snapToGrid w:val="0"/>
+              <w:rPr>
+                <w:rFonts w:ascii="微軟正黑體" w:eastAsia="微軟正黑體" w:hAnsi="微軟正黑體" w:hint="eastAsia"/>
+                <w:noProof/>
+                <w:color w:val="FFFFFF" w:themeColor="background1"/>
+                <w:sz w:val="26"/>
+                <w:szCs w:val="26"/>
+              </w:rPr>
+            </w:pPr>
           </w:p>
         </w:tc>
       </w:tr>
@@ -1259,7 +1127,7 @@
                           <pic:cNvPicPr/>
                         </pic:nvPicPr>
                         <pic:blipFill rotWithShape="1">
-                          <a:blip r:embed="rId11"/>
+                          <a:blip r:embed="rId12"/>
                           <a:srcRect t="11189"/>
                           <a:stretch/>
                         </pic:blipFill>
@@ -1356,7 +1224,7 @@
                           <pic:cNvPicPr/>
                         </pic:nvPicPr>
                         <pic:blipFill rotWithShape="1">
-                          <a:blip r:embed="rId12"/>
+                          <a:blip r:embed="rId13"/>
                           <a:srcRect t="11412"/>
                           <a:stretch/>
                         </pic:blipFill>
@@ -1417,7 +1285,7 @@
                           <pic:cNvPicPr/>
                         </pic:nvPicPr>
                         <pic:blipFill>
-                          <a:blip r:embed="rId13"/>
+                          <a:blip r:embed="rId14"/>
                           <a:stretch>
                             <a:fillRect/>
                           </a:stretch>
@@ -1691,7 +1559,7 @@
                           <pic:cNvPicPr/>
                         </pic:nvPicPr>
                         <pic:blipFill>
-                          <a:blip r:embed="rId14"/>
+                          <a:blip r:embed="rId15"/>
                           <a:stretch>
                             <a:fillRect/>
                           </a:stretch>
@@ -1747,7 +1615,7 @@
                           <pic:cNvPicPr/>
                         </pic:nvPicPr>
                         <pic:blipFill>
-                          <a:blip r:embed="rId15"/>
+                          <a:blip r:embed="rId16"/>
                           <a:stretch>
                             <a:fillRect/>
                           </a:stretch>
@@ -1825,7 +1693,7 @@
                           <pic:cNvPicPr/>
                         </pic:nvPicPr>
                         <pic:blipFill>
-                          <a:blip r:embed="rId16"/>
+                          <a:blip r:embed="rId17"/>
                           <a:stretch>
                             <a:fillRect/>
                           </a:stretch>
@@ -1893,7 +1761,7 @@
                           <pic:cNvPicPr/>
                         </pic:nvPicPr>
                         <pic:blipFill>
-                          <a:blip r:embed="rId17"/>
+                          <a:blip r:embed="rId18"/>
                           <a:stretch>
                             <a:fillRect/>
                           </a:stretch>
@@ -2169,7 +2037,7 @@
                           <pic:cNvPicPr/>
                         </pic:nvPicPr>
                         <pic:blipFill>
-                          <a:blip r:embed="rId18"/>
+                          <a:blip r:embed="rId19"/>
                           <a:stretch>
                             <a:fillRect/>
                           </a:stretch>
@@ -2257,7 +2125,7 @@
                           <pic:cNvPicPr/>
                         </pic:nvPicPr>
                         <pic:blipFill>
-                          <a:blip r:embed="rId19"/>
+                          <a:blip r:embed="rId20"/>
                           <a:stretch>
                             <a:fillRect/>
                           </a:stretch>
@@ -2479,7 +2347,7 @@
                           <pic:cNvPicPr/>
                         </pic:nvPicPr>
                         <pic:blipFill>
-                          <a:blip r:embed="rId20"/>
+                          <a:blip r:embed="rId21"/>
                           <a:stretch>
                             <a:fillRect/>
                           </a:stretch>
@@ -2671,7 +2539,7 @@
                           <pic:cNvPicPr/>
                         </pic:nvPicPr>
                         <pic:blipFill>
-                          <a:blip r:embed="rId21"/>
+                          <a:blip r:embed="rId22"/>
                           <a:stretch>
                             <a:fillRect/>
                           </a:stretch>
@@ -2725,7 +2593,7 @@
                           <pic:cNvPicPr/>
                         </pic:nvPicPr>
                         <pic:blipFill>
-                          <a:blip r:embed="rId22"/>
+                          <a:blip r:embed="rId23"/>
                           <a:stretch>
                             <a:fillRect/>
                           </a:stretch>
@@ -2974,7 +2842,7 @@
                           <pic:cNvPicPr/>
                         </pic:nvPicPr>
                         <pic:blipFill>
-                          <a:blip r:embed="rId23"/>
+                          <a:blip r:embed="rId24"/>
                           <a:stretch>
                             <a:fillRect/>
                           </a:stretch>
@@ -3134,7 +3002,7 @@
                           <pic:cNvPicPr/>
                         </pic:nvPicPr>
                         <pic:blipFill>
-                          <a:blip r:embed="rId24"/>
+                          <a:blip r:embed="rId25"/>
                           <a:stretch>
                             <a:fillRect/>
                           </a:stretch>
@@ -3188,7 +3056,7 @@
                           <pic:cNvPicPr/>
                         </pic:nvPicPr>
                         <pic:blipFill>
-                          <a:blip r:embed="rId25"/>
+                          <a:blip r:embed="rId26"/>
                           <a:stretch>
                             <a:fillRect/>
                           </a:stretch>
@@ -3449,7 +3317,7 @@
                           <pic:cNvPicPr/>
                         </pic:nvPicPr>
                         <pic:blipFill>
-                          <a:blip r:embed="rId26"/>
+                          <a:blip r:embed="rId27"/>
                           <a:stretch>
                             <a:fillRect/>
                           </a:stretch>
@@ -3581,7 +3449,7 @@
                           <pic:cNvPicPr/>
                         </pic:nvPicPr>
                         <pic:blipFill>
-                          <a:blip r:embed="rId27"/>
+                          <a:blip r:embed="rId28"/>
                           <a:stretch>
                             <a:fillRect/>
                           </a:stretch>
@@ -3831,7 +3699,7 @@
                           <pic:cNvPicPr/>
                         </pic:nvPicPr>
                         <pic:blipFill>
-                          <a:blip r:embed="rId26"/>
+                          <a:blip r:embed="rId27"/>
                           <a:stretch>
                             <a:fillRect/>
                           </a:stretch>
@@ -3921,7 +3789,7 @@
                           <pic:cNvPicPr/>
                         </pic:nvPicPr>
                         <pic:blipFill>
-                          <a:blip r:embed="rId27"/>
+                          <a:blip r:embed="rId28"/>
                           <a:stretch>
                             <a:fillRect/>
                           </a:stretch>
@@ -4167,7 +4035,7 @@
                           <pic:cNvPicPr/>
                         </pic:nvPicPr>
                         <pic:blipFill>
-                          <a:blip r:embed="rId26"/>
+                          <a:blip r:embed="rId27"/>
                           <a:stretch>
                             <a:fillRect/>
                           </a:stretch>
@@ -4409,7 +4277,7 @@
                           <pic:cNvPicPr/>
                         </pic:nvPicPr>
                         <pic:blipFill>
-                          <a:blip r:embed="rId28"/>
+                          <a:blip r:embed="rId29"/>
                           <a:stretch>
                             <a:fillRect/>
                           </a:stretch>
@@ -4463,7 +4331,7 @@
                           <pic:cNvPicPr/>
                         </pic:nvPicPr>
                         <pic:blipFill>
-                          <a:blip r:embed="rId29"/>
+                          <a:blip r:embed="rId30"/>
                           <a:stretch>
                             <a:fillRect/>
                           </a:stretch>

</xml_diff>